<commit_message>
La papa y el queso
</commit_message>
<xml_diff>
--- a/PST II/CAPITULO IV.docx
+++ b/PST II/CAPITULO IV.docx
@@ -239,6 +239,52 @@
           <w:szCs w:val="24"/>
         </w:rPr>
         <w:t>2 GB de memoria RAM</w:t>
+      </w:r>
+    </w:p>
+    <w:p>
+      <w:pPr>
+        <w:pStyle w:val="Prrafodelista"/>
+        <w:numPr>
+          <w:ilvl w:val="0"/>
+          <w:numId w:val="2"/>
+        </w:numPr>
+        <w:spacing w:line="360" w:lineRule="auto"/>
+        <w:rPr>
+          <w:rFonts w:ascii="Arial" w:hAnsi="Arial" w:cs="Arial"/>
+          <w:sz w:val="24"/>
+          <w:szCs w:val="24"/>
+        </w:rPr>
+      </w:pPr>
+      <w:r>
+        <w:rPr>
+          <w:rFonts w:ascii="Arial" w:hAnsi="Arial" w:cs="Arial"/>
+          <w:sz w:val="24"/>
+          <w:szCs w:val="24"/>
+        </w:rPr>
+        <w:t>Un disco duro de 256gb.</w:t>
+      </w:r>
+    </w:p>
+    <w:p>
+      <w:pPr>
+        <w:pStyle w:val="Prrafodelista"/>
+        <w:numPr>
+          <w:ilvl w:val="0"/>
+          <w:numId w:val="2"/>
+        </w:numPr>
+        <w:spacing w:line="360" w:lineRule="auto"/>
+        <w:rPr>
+          <w:rFonts w:ascii="Arial" w:hAnsi="Arial" w:cs="Arial"/>
+          <w:sz w:val="24"/>
+          <w:szCs w:val="24"/>
+        </w:rPr>
+      </w:pPr>
+      <w:r>
+        <w:rPr>
+          <w:rFonts w:ascii="Arial" w:hAnsi="Arial" w:cs="Arial"/>
+          <w:sz w:val="24"/>
+          <w:szCs w:val="24"/>
+        </w:rPr>
+        <w:t>Tarjeta de Red</w:t>
       </w:r>
     </w:p>
     <w:tbl>
@@ -715,6 +761,7 @@
           <w:sz w:val="24"/>
           <w:szCs w:val="24"/>
         </w:rPr>
+        <w:lastRenderedPageBreak/>
         <w:t>Niveles de Usuario (Administradores y Empleados)</w:t>
       </w:r>
     </w:p>

</xml_diff>